<commit_message>
Formula values have been adjusted in table format.
</commit_message>
<xml_diff>
--- a/Reports/Reportvs2.docx
+++ b/Reports/Reportvs2.docx
@@ -322,7 +322,7 @@
           <w:r>
             <w:fldChar w:fldCharType="separate"/>
           </w:r>
-          <w:hyperlink w:anchor="_Toc59781223" w:history="1">
+          <w:hyperlink w:anchor="_Toc59827524" w:history="1">
             <w:r>
               <w:rPr>
                 <w:rStyle w:val="Kpr"/>
@@ -349,7 +349,7 @@
                 <w:noProof/>
                 <w:webHidden/>
               </w:rPr>
-              <w:instrText xml:space="preserve"> PAGEREF _Toc59781223 \h </w:instrText>
+              <w:instrText xml:space="preserve"> PAGEREF _Toc59827524 \h </w:instrText>
             </w:r>
             <w:r>
               <w:rPr>
@@ -392,7 +392,7 @@
               <w:lang w:val="en-US"/>
             </w:rPr>
           </w:pPr>
-          <w:hyperlink w:anchor="_Toc59781224" w:history="1">
+          <w:hyperlink w:anchor="_Toc59827525" w:history="1">
             <w:r>
               <w:rPr>
                 <w:rStyle w:val="Kpr"/>
@@ -419,7 +419,7 @@
                 <w:noProof/>
                 <w:webHidden/>
               </w:rPr>
-              <w:instrText xml:space="preserve"> PAGEREF _Toc59781224 \h </w:instrText>
+              <w:instrText xml:space="preserve"> PAGEREF _Toc59827525 \h </w:instrText>
             </w:r>
             <w:r>
               <w:rPr>
@@ -462,7 +462,7 @@
               <w:lang w:val="en-US"/>
             </w:rPr>
           </w:pPr>
-          <w:hyperlink w:anchor="_Toc59781225" w:history="1">
+          <w:hyperlink w:anchor="_Toc59827526" w:history="1">
             <w:r>
               <w:rPr>
                 <w:rStyle w:val="Kpr"/>
@@ -489,7 +489,7 @@
                 <w:noProof/>
                 <w:webHidden/>
               </w:rPr>
-              <w:instrText xml:space="preserve"> PAGEREF _Toc59781225 \h </w:instrText>
+              <w:instrText xml:space="preserve"> PAGEREF _Toc59827526 \h </w:instrText>
             </w:r>
             <w:r>
               <w:rPr>
@@ -532,7 +532,7 @@
               <w:lang w:val="en-US"/>
             </w:rPr>
           </w:pPr>
-          <w:hyperlink w:anchor="_Toc59781226" w:history="1">
+          <w:hyperlink w:anchor="_Toc59827527" w:history="1">
             <w:r>
               <w:rPr>
                 <w:rStyle w:val="Kpr"/>
@@ -559,7 +559,7 @@
                 <w:noProof/>
                 <w:webHidden/>
               </w:rPr>
-              <w:instrText xml:space="preserve"> PAGEREF _Toc59781226 \h </w:instrText>
+              <w:instrText xml:space="preserve"> PAGEREF _Toc59827527 \h </w:instrText>
             </w:r>
             <w:r>
               <w:rPr>
@@ -602,7 +602,7 @@
               <w:lang w:val="en-US"/>
             </w:rPr>
           </w:pPr>
-          <w:hyperlink w:anchor="_Toc59781227" w:history="1">
+          <w:hyperlink w:anchor="_Toc59827528" w:history="1">
             <w:r>
               <w:rPr>
                 <w:rStyle w:val="Kpr"/>
@@ -629,7 +629,7 @@
                 <w:noProof/>
                 <w:webHidden/>
               </w:rPr>
-              <w:instrText xml:space="preserve"> PAGEREF _Toc59781227 \h </w:instrText>
+              <w:instrText xml:space="preserve"> PAGEREF _Toc59827528 \h </w:instrText>
             </w:r>
             <w:r>
               <w:rPr>
@@ -672,7 +672,7 @@
               <w:lang w:val="en-US"/>
             </w:rPr>
           </w:pPr>
-          <w:hyperlink w:anchor="_Toc59781228" w:history="1">
+          <w:hyperlink w:anchor="_Toc59827529" w:history="1">
             <w:r>
               <w:rPr>
                 <w:rStyle w:val="Kpr"/>
@@ -699,7 +699,7 @@
                 <w:noProof/>
                 <w:webHidden/>
               </w:rPr>
-              <w:instrText xml:space="preserve"> PAGEREF _Toc59781228 \h </w:instrText>
+              <w:instrText xml:space="preserve"> PAGEREF _Toc59827529 \h </w:instrText>
             </w:r>
             <w:r>
               <w:rPr>
@@ -742,7 +742,7 @@
               <w:lang w:val="en-US"/>
             </w:rPr>
           </w:pPr>
-          <w:hyperlink w:anchor="_Toc59781229" w:history="1">
+          <w:hyperlink w:anchor="_Toc59827530" w:history="1">
             <w:r>
               <w:rPr>
                 <w:rStyle w:val="Kpr"/>
@@ -769,7 +769,7 @@
                 <w:noProof/>
                 <w:webHidden/>
               </w:rPr>
-              <w:instrText xml:space="preserve"> PAGEREF _Toc59781229 \h </w:instrText>
+              <w:instrText xml:space="preserve"> PAGEREF _Toc59827530 \h </w:instrText>
             </w:r>
             <w:r>
               <w:rPr>
@@ -812,7 +812,7 @@
               <w:lang w:val="en-US"/>
             </w:rPr>
           </w:pPr>
-          <w:hyperlink w:anchor="_Toc59781230" w:history="1">
+          <w:hyperlink w:anchor="_Toc59827531" w:history="1">
             <w:r>
               <w:rPr>
                 <w:rStyle w:val="Kpr"/>
@@ -839,7 +839,7 @@
                 <w:noProof/>
                 <w:webHidden/>
               </w:rPr>
-              <w:instrText xml:space="preserve"> PAGEREF _Toc59781230 \h </w:instrText>
+              <w:instrText xml:space="preserve"> PAGEREF _Toc59827531 \h </w:instrText>
             </w:r>
             <w:r>
               <w:rPr>
@@ -882,7 +882,7 @@
               <w:lang w:val="en-US"/>
             </w:rPr>
           </w:pPr>
-          <w:hyperlink w:anchor="_Toc59781231" w:history="1">
+          <w:hyperlink w:anchor="_Toc59827532" w:history="1">
             <w:r>
               <w:rPr>
                 <w:rStyle w:val="Kpr"/>
@@ -909,7 +909,7 @@
                 <w:noProof/>
                 <w:webHidden/>
               </w:rPr>
-              <w:instrText xml:space="preserve"> PAGEREF _Toc59781231 \h </w:instrText>
+              <w:instrText xml:space="preserve"> PAGEREF _Toc59827532 \h </w:instrText>
             </w:r>
             <w:r>
               <w:rPr>
@@ -952,7 +952,7 @@
               <w:lang w:val="en-US"/>
             </w:rPr>
           </w:pPr>
-          <w:hyperlink w:anchor="_Toc59781232" w:history="1">
+          <w:hyperlink w:anchor="_Toc59827533" w:history="1">
             <w:r>
               <w:rPr>
                 <w:rStyle w:val="Kpr"/>
@@ -979,7 +979,7 @@
                 <w:noProof/>
                 <w:webHidden/>
               </w:rPr>
-              <w:instrText xml:space="preserve"> PAGEREF _Toc59781232 \h </w:instrText>
+              <w:instrText xml:space="preserve"> PAGEREF _Toc59827533 \h </w:instrText>
             </w:r>
             <w:r>
               <w:rPr>
@@ -1022,7 +1022,7 @@
               <w:lang w:val="en-US"/>
             </w:rPr>
           </w:pPr>
-          <w:hyperlink w:anchor="_Toc59781233" w:history="1">
+          <w:hyperlink w:anchor="_Toc59827534" w:history="1">
             <w:r>
               <w:rPr>
                 <w:rStyle w:val="Kpr"/>
@@ -1049,7 +1049,7 @@
                 <w:noProof/>
                 <w:webHidden/>
               </w:rPr>
-              <w:instrText xml:space="preserve"> PAGEREF _Toc59781233 \h </w:instrText>
+              <w:instrText xml:space="preserve"> PAGEREF _Toc59827534 \h </w:instrText>
             </w:r>
             <w:r>
               <w:rPr>
@@ -1092,7 +1092,7 @@
               <w:lang w:val="en-US"/>
             </w:rPr>
           </w:pPr>
-          <w:hyperlink w:anchor="_Toc59781234" w:history="1">
+          <w:hyperlink w:anchor="_Toc59827535" w:history="1">
             <w:r>
               <w:rPr>
                 <w:rStyle w:val="Kpr"/>
@@ -1119,7 +1119,7 @@
                 <w:noProof/>
                 <w:webHidden/>
               </w:rPr>
-              <w:instrText xml:space="preserve"> PAGEREF _Toc59781234 \h </w:instrText>
+              <w:instrText xml:space="preserve"> PAGEREF _Toc59827535 \h </w:instrText>
             </w:r>
             <w:r>
               <w:rPr>
@@ -1162,11 +1162,12 @@
               <w:lang w:val="en-US"/>
             </w:rPr>
           </w:pPr>
-          <w:hyperlink w:anchor="_Toc59781235" w:history="1">
+          <w:hyperlink w:anchor="_Toc59827536" w:history="1">
             <w:r>
               <w:rPr>
                 <w:rStyle w:val="Kpr"/>
                 <w:noProof/>
+                <w:lang w:val="en-US"/>
               </w:rPr>
               <w:t>Buck Converter Simulation with Estimated Values</w:t>
             </w:r>
@@ -1189,7 +1190,7 @@
                 <w:noProof/>
                 <w:webHidden/>
               </w:rPr>
-              <w:instrText xml:space="preserve"> PAGEREF _Toc59781235 \h </w:instrText>
+              <w:instrText xml:space="preserve"> PAGEREF _Toc59827536 \h </w:instrText>
             </w:r>
             <w:r>
               <w:rPr>
@@ -1209,7 +1210,7 @@
                 <w:noProof/>
                 <w:webHidden/>
               </w:rPr>
-              <w:t>7</w:t>
+              <w:t>8</w:t>
             </w:r>
             <w:r>
               <w:rPr>
@@ -1232,7 +1233,7 @@
               <w:lang w:val="en-US"/>
             </w:rPr>
           </w:pPr>
-          <w:hyperlink w:anchor="_Toc59781236" w:history="1">
+          <w:hyperlink w:anchor="_Toc59827537" w:history="1">
             <w:r>
               <w:rPr>
                 <w:rStyle w:val="Kpr"/>
@@ -1259,7 +1260,7 @@
                 <w:noProof/>
                 <w:webHidden/>
               </w:rPr>
-              <w:instrText xml:space="preserve"> PAGEREF _Toc59781236 \h </w:instrText>
+              <w:instrText xml:space="preserve"> PAGEREF _Toc59827537 \h </w:instrText>
             </w:r>
             <w:r>
               <w:rPr>
@@ -1279,7 +1280,7 @@
                 <w:noProof/>
                 <w:webHidden/>
               </w:rPr>
-              <w:t>9</w:t>
+              <w:t>10</w:t>
             </w:r>
             <w:r>
               <w:rPr>
@@ -1302,7 +1303,7 @@
               <w:lang w:val="en-US"/>
             </w:rPr>
           </w:pPr>
-          <w:hyperlink w:anchor="_Toc59781237" w:history="1">
+          <w:hyperlink w:anchor="_Toc59827538" w:history="1">
             <w:r>
               <w:rPr>
                 <w:rStyle w:val="Kpr"/>
@@ -1329,7 +1330,7 @@
                 <w:noProof/>
                 <w:webHidden/>
               </w:rPr>
-              <w:instrText xml:space="preserve"> PAGEREF _Toc59781237 \h </w:instrText>
+              <w:instrText xml:space="preserve"> PAGEREF _Toc59827538 \h </w:instrText>
             </w:r>
             <w:r>
               <w:rPr>
@@ -1349,7 +1350,7 @@
                 <w:noProof/>
                 <w:webHidden/>
               </w:rPr>
-              <w:t>11</w:t>
+              <w:t>12</w:t>
             </w:r>
             <w:r>
               <w:rPr>
@@ -1372,7 +1373,7 @@
               <w:lang w:val="en-US"/>
             </w:rPr>
           </w:pPr>
-          <w:hyperlink w:anchor="_Toc59781238" w:history="1">
+          <w:hyperlink w:anchor="_Toc59827539" w:history="1">
             <w:r>
               <w:rPr>
                 <w:rStyle w:val="Kpr"/>
@@ -1399,7 +1400,7 @@
                 <w:noProof/>
                 <w:webHidden/>
               </w:rPr>
-              <w:instrText xml:space="preserve"> PAGEREF _Toc59781238 \h </w:instrText>
+              <w:instrText xml:space="preserve"> PAGEREF _Toc59827539 \h </w:instrText>
             </w:r>
             <w:r>
               <w:rPr>
@@ -1419,7 +1420,7 @@
                 <w:noProof/>
                 <w:webHidden/>
               </w:rPr>
-              <w:t>11</w:t>
+              <w:t>12</w:t>
             </w:r>
             <w:r>
               <w:rPr>
@@ -1442,7 +1443,7 @@
               <w:lang w:val="en-US"/>
             </w:rPr>
           </w:pPr>
-          <w:hyperlink w:anchor="_Toc59781239" w:history="1">
+          <w:hyperlink w:anchor="_Toc59827540" w:history="1">
             <w:r>
               <w:rPr>
                 <w:rStyle w:val="Kpr"/>
@@ -1469,7 +1470,7 @@
                 <w:noProof/>
                 <w:webHidden/>
               </w:rPr>
-              <w:instrText xml:space="preserve"> PAGEREF _Toc59781239 \h </w:instrText>
+              <w:instrText xml:space="preserve"> PAGEREF _Toc59827540 \h </w:instrText>
             </w:r>
             <w:r>
               <w:rPr>
@@ -1489,7 +1490,7 @@
                 <w:noProof/>
                 <w:webHidden/>
               </w:rPr>
-              <w:t>12</w:t>
+              <w:t>13</w:t>
             </w:r>
             <w:r>
               <w:rPr>
@@ -1512,7 +1513,7 @@
               <w:lang w:val="en-US"/>
             </w:rPr>
           </w:pPr>
-          <w:hyperlink w:anchor="_Toc59781240" w:history="1">
+          <w:hyperlink w:anchor="_Toc59827541" w:history="1">
             <w:r>
               <w:rPr>
                 <w:rStyle w:val="Kpr"/>
@@ -1539,7 +1540,7 @@
                 <w:noProof/>
                 <w:webHidden/>
               </w:rPr>
-              <w:instrText xml:space="preserve"> PAGEREF _Toc59781240 \h </w:instrText>
+              <w:instrText xml:space="preserve"> PAGEREF _Toc59827541 \h </w:instrText>
             </w:r>
             <w:r>
               <w:rPr>
@@ -1559,7 +1560,7 @@
                 <w:noProof/>
                 <w:webHidden/>
               </w:rPr>
-              <w:t>13</w:t>
+              <w:t>14</w:t>
             </w:r>
             <w:r>
               <w:rPr>
@@ -1582,12 +1583,12 @@
               <w:lang w:val="en-US"/>
             </w:rPr>
           </w:pPr>
-          <w:hyperlink w:anchor="_Toc59781241" w:history="1">
+          <w:hyperlink w:anchor="_Toc59827542" w:history="1">
             <w:r>
               <w:rPr>
                 <w:rStyle w:val="Kpr"/>
                 <w:noProof/>
-                <w:lang w:val="tr-TR"/>
+                <w:lang w:val="en-US"/>
               </w:rPr>
               <w:t>Component Selection for Buck Converter</w:t>
             </w:r>
@@ -1610,7 +1611,7 @@
                 <w:noProof/>
                 <w:webHidden/>
               </w:rPr>
-              <w:instrText xml:space="preserve"> PAGEREF _Toc59781241 \h </w:instrText>
+              <w:instrText xml:space="preserve"> PAGEREF _Toc59827542 \h </w:instrText>
             </w:r>
             <w:r>
               <w:rPr>
@@ -1630,7 +1631,7 @@
                 <w:noProof/>
                 <w:webHidden/>
               </w:rPr>
-              <w:t>13</w:t>
+              <w:t>14</w:t>
             </w:r>
             <w:r>
               <w:rPr>
@@ -1653,7 +1654,7 @@
               <w:lang w:val="en-US"/>
             </w:rPr>
           </w:pPr>
-          <w:hyperlink w:anchor="_Toc59781242" w:history="1">
+          <w:hyperlink w:anchor="_Toc59827543" w:history="1">
             <w:r>
               <w:rPr>
                 <w:rStyle w:val="Kpr"/>
@@ -1680,7 +1681,7 @@
                 <w:noProof/>
                 <w:webHidden/>
               </w:rPr>
-              <w:instrText xml:space="preserve"> PAGEREF _Toc59781242 \h </w:instrText>
+              <w:instrText xml:space="preserve"> PAGEREF _Toc59827543 \h </w:instrText>
             </w:r>
             <w:r>
               <w:rPr>
@@ -1700,7 +1701,7 @@
                 <w:noProof/>
                 <w:webHidden/>
               </w:rPr>
-              <w:t>15</w:t>
+              <w:t>16</w:t>
             </w:r>
             <w:r>
               <w:rPr>
@@ -1826,7 +1827,7 @@
       <w:pPr>
         <w:pStyle w:val="Balk1"/>
       </w:pPr>
-      <w:bookmarkStart w:id="0" w:name="_Toc59781223"/>
+      <w:bookmarkStart w:id="0" w:name="_Toc59827524"/>
       <w:r>
         <w:t>Introduction</w:t>
       </w:r>
@@ -1844,7 +1845,7 @@
       <w:pPr>
         <w:pStyle w:val="Balk1"/>
       </w:pPr>
-      <w:bookmarkStart w:id="1" w:name="_Toc59781224"/>
+      <w:bookmarkStart w:id="1" w:name="_Toc59827525"/>
       <w:r>
         <w:t>Topology Selection</w:t>
       </w:r>
@@ -1862,7 +1863,7 @@
       <w:pPr>
         <w:pStyle w:val="Balk2"/>
       </w:pPr>
-      <w:bookmarkStart w:id="2" w:name="_Toc59781225"/>
+      <w:bookmarkStart w:id="2" w:name="_Toc59827526"/>
       <w:r>
         <w:t>Three Phase Thyristor</w:t>
       </w:r>
@@ -2043,7 +2044,7 @@
       <w:pPr>
         <w:pStyle w:val="Balk3"/>
       </w:pPr>
-      <w:bookmarkStart w:id="3" w:name="_Toc59781226"/>
+      <w:bookmarkStart w:id="3" w:name="_Toc59827527"/>
       <w:r>
         <w:t>Advantages</w:t>
       </w:r>
@@ -2083,7 +2084,7 @@
       <w:pPr>
         <w:pStyle w:val="Balk3"/>
       </w:pPr>
-      <w:bookmarkStart w:id="4" w:name="_Toc59781227"/>
+      <w:bookmarkStart w:id="4" w:name="_Toc59827528"/>
       <w:r>
         <w:lastRenderedPageBreak/>
         <w:t>Disadvantages</w:t>
@@ -2141,7 +2142,7 @@
       <w:pPr>
         <w:pStyle w:val="Balk2"/>
       </w:pPr>
-      <w:bookmarkStart w:id="5" w:name="_Toc59781228"/>
+      <w:bookmarkStart w:id="5" w:name="_Toc59827529"/>
       <w:r>
         <w:t>Three Phase Diode Rectifier with Buck Converter</w:t>
       </w:r>
@@ -2343,7 +2344,7 @@
       <w:pPr>
         <w:pStyle w:val="Balk3"/>
       </w:pPr>
-      <w:bookmarkStart w:id="6" w:name="_Toc59781229"/>
+      <w:bookmarkStart w:id="6" w:name="_Toc59827530"/>
       <w:r>
         <w:t>Advantages</w:t>
       </w:r>
@@ -2401,7 +2402,7 @@
       <w:pPr>
         <w:pStyle w:val="Balk3"/>
       </w:pPr>
-      <w:bookmarkStart w:id="7" w:name="_Toc59781230"/>
+      <w:bookmarkStart w:id="7" w:name="_Toc59827531"/>
       <w:r>
         <w:t>Disadvantages</w:t>
       </w:r>
@@ -2442,7 +2443,7 @@
       <w:pPr>
         <w:pStyle w:val="Balk1"/>
       </w:pPr>
-      <w:bookmarkStart w:id="8" w:name="_Toc59781231"/>
+      <w:bookmarkStart w:id="8" w:name="_Toc59827532"/>
       <w:r>
         <w:t>Detailed Simulation</w:t>
       </w:r>
@@ -2452,7 +2453,7 @@
       <w:pPr>
         <w:pStyle w:val="Balk2"/>
       </w:pPr>
-      <w:bookmarkStart w:id="9" w:name="_Toc59781232"/>
+      <w:bookmarkStart w:id="9" w:name="_Toc59827533"/>
       <w:r>
         <w:t>Uncontrolled 3 Phase Rectifier</w:t>
       </w:r>
@@ -2465,7 +2466,7 @@
       <w:pPr>
         <w:pStyle w:val="Balk2"/>
       </w:pPr>
-      <w:bookmarkStart w:id="10" w:name="_Toc59781233"/>
+      <w:bookmarkStart w:id="10" w:name="_Toc59827534"/>
       <w:r>
         <w:t>Buck Converter</w:t>
       </w:r>
@@ -2479,7 +2480,7 @@
           <w:szCs w:val="24"/>
         </w:rPr>
       </w:pPr>
-      <w:bookmarkStart w:id="11" w:name="_Toc59781234"/>
+      <w:bookmarkStart w:id="11" w:name="_Toc59827535"/>
       <w:r>
         <w:rPr>
           <w:sz w:val="24"/>
@@ -3092,477 +3093,882 @@
     <w:p>
       <w:pPr>
         <w:rPr>
-          <w:rFonts w:eastAsiaTheme="minorEastAsia"/>
           <w:lang w:val="tr-TR"/>
         </w:rPr>
       </w:pPr>
-      <m:oMath>
-        <m:sSub>
-          <m:sSubPr>
-            <m:ctrlPr>
-              <w:rPr>
-                <w:rFonts w:ascii="Cambria Math" w:hAnsi="Cambria Math"/>
-                <w:i/>
+    </w:p>
+    <w:p>
+      <w:pPr>
+        <w:rPr>
+          <w:lang w:val="tr-TR"/>
+        </w:rPr>
+      </w:pPr>
+    </w:p>
+    <w:tbl>
+      <w:tblPr>
+        <w:tblStyle w:val="TabloKlavuzu"/>
+        <w:tblW w:w="0" w:type="auto"/>
+        <w:tblBorders>
+          <w:top w:val="none" w:sz="0" w:space="0" w:color="auto"/>
+          <w:left w:val="none" w:sz="0" w:space="0" w:color="auto"/>
+          <w:bottom w:val="none" w:sz="0" w:space="0" w:color="auto"/>
+          <w:right w:val="none" w:sz="0" w:space="0" w:color="auto"/>
+          <w:insideH w:val="none" w:sz="0" w:space="0" w:color="auto"/>
+          <w:insideV w:val="none" w:sz="0" w:space="0" w:color="auto"/>
+        </w:tblBorders>
+        <w:tblLook w:val="04A0" w:firstRow="1" w:lastRow="0" w:firstColumn="1" w:lastColumn="0" w:noHBand="0" w:noVBand="1"/>
+      </w:tblPr>
+      <w:tblGrid>
+        <w:gridCol w:w="988"/>
+        <w:gridCol w:w="5276"/>
+        <w:gridCol w:w="3132"/>
+      </w:tblGrid>
+      <w:tr>
+        <w:tc>
+          <w:tcPr>
+            <w:tcW w:w="988" w:type="dxa"/>
+          </w:tcPr>
+          <w:p>
+            <w:pPr>
+              <w:rPr>
                 <w:lang w:val="tr-TR"/>
               </w:rPr>
-            </m:ctrlPr>
-          </m:sSubPr>
-          <m:e>
-            <m:r>
-              <w:rPr>
-                <w:rFonts w:ascii="Cambria Math" w:hAnsi="Cambria Math"/>
+            </w:pPr>
+            <m:oMath>
+              <m:sSub>
+                <m:sSubPr>
+                  <m:ctrlPr>
+                    <w:rPr>
+                      <w:rFonts w:ascii="Cambria Math" w:hAnsi="Cambria Math"/>
+                      <w:i/>
+                      <w:lang w:val="tr-TR"/>
+                    </w:rPr>
+                  </m:ctrlPr>
+                </m:sSubPr>
+                <m:e>
+                  <m:r>
+                    <w:rPr>
+                      <w:rFonts w:ascii="Cambria Math" w:hAnsi="Cambria Math"/>
+                      <w:lang w:val="tr-TR"/>
+                    </w:rPr>
+                    <m:t>V</m:t>
+                  </m:r>
+                </m:e>
+                <m:sub>
+                  <m:r>
+                    <w:rPr>
+                      <w:rFonts w:ascii="Cambria Math" w:hAnsi="Cambria Math"/>
+                      <w:lang w:val="tr-TR"/>
+                    </w:rPr>
+                    <m:t>IN</m:t>
+                  </m:r>
+                </m:sub>
+              </m:sSub>
+            </m:oMath>
+            <w:r>
+              <w:rPr>
+                <w:rFonts w:eastAsiaTheme="minorEastAsia"/>
                 <w:lang w:val="tr-TR"/>
               </w:rPr>
-              <m:t>V</m:t>
-            </m:r>
-          </m:e>
-          <m:sub>
-            <m:r>
-              <w:rPr>
-                <w:rFonts w:ascii="Cambria Math" w:hAnsi="Cambria Math"/>
+              <w:t>:</w:t>
+            </w:r>
+          </w:p>
+        </w:tc>
+        <w:tc>
+          <w:tcPr>
+            <w:tcW w:w="5276" w:type="dxa"/>
+          </w:tcPr>
+          <w:p>
+            <w:pPr>
+              <w:rPr>
                 <w:lang w:val="tr-TR"/>
               </w:rPr>
-              <m:t>IN</m:t>
-            </m:r>
-          </m:sub>
-        </m:sSub>
-      </m:oMath>
-      <w:r>
-        <w:rPr>
-          <w:rFonts w:eastAsiaTheme="minorEastAsia"/>
-          <w:lang w:val="tr-TR"/>
-        </w:rPr>
-        <w:t>:</w:t>
-      </w:r>
-      <w:r>
-        <w:rPr>
-          <w:rFonts w:eastAsiaTheme="minorEastAsia"/>
-          <w:lang w:val="tr-TR"/>
-        </w:rPr>
-        <w:tab/>
-        <w:t>Input Voltage (V)</w:t>
-      </w:r>
-      <w:r>
-        <w:rPr>
-          <w:rFonts w:eastAsiaTheme="minorEastAsia"/>
-          <w:lang w:val="tr-TR"/>
-        </w:rPr>
-        <w:tab/>
-        <w:t>= 250 V</w:t>
-      </w:r>
-    </w:p>
-    <w:p>
-      <w:pPr>
-        <w:rPr>
-          <w:rFonts w:eastAsiaTheme="minorEastAsia"/>
-          <w:lang w:val="tr-TR"/>
-        </w:rPr>
-      </w:pPr>
-      <m:oMath>
-        <m:sSub>
-          <m:sSubPr>
-            <m:ctrlPr>
-              <w:rPr>
-                <w:rFonts w:ascii="Cambria Math" w:hAnsi="Cambria Math"/>
-                <w:i/>
+            </w:pPr>
+            <w:proofErr w:type="spellStart"/>
+            <w:r>
+              <w:rPr>
+                <w:rFonts w:eastAsiaTheme="minorEastAsia"/>
                 <w:lang w:val="tr-TR"/>
               </w:rPr>
-            </m:ctrlPr>
-          </m:sSubPr>
-          <m:e>
-            <m:r>
-              <w:rPr>
-                <w:rFonts w:ascii="Cambria Math" w:hAnsi="Cambria Math"/>
+              <w:t>Input</w:t>
+            </w:r>
+            <w:proofErr w:type="spellEnd"/>
+            <w:r>
+              <w:rPr>
+                <w:rFonts w:eastAsiaTheme="minorEastAsia"/>
                 <w:lang w:val="tr-TR"/>
               </w:rPr>
-              <m:t>V</m:t>
-            </m:r>
-          </m:e>
-          <m:sub>
-            <m:r>
-              <w:rPr>
-                <w:rFonts w:ascii="Cambria Math" w:hAnsi="Cambria Math"/>
+              <w:t xml:space="preserve"> </w:t>
+            </w:r>
+            <w:proofErr w:type="spellStart"/>
+            <w:r>
+              <w:rPr>
+                <w:rFonts w:eastAsiaTheme="minorEastAsia"/>
                 <w:lang w:val="tr-TR"/>
               </w:rPr>
-              <m:t>SW</m:t>
-            </m:r>
-          </m:sub>
-        </m:sSub>
-      </m:oMath>
-      <w:r>
-        <w:rPr>
-          <w:rFonts w:eastAsiaTheme="minorEastAsia"/>
-          <w:lang w:val="tr-TR"/>
-        </w:rPr>
-        <w:t>:</w:t>
-      </w:r>
-      <w:r>
-        <w:rPr>
-          <w:rFonts w:eastAsiaTheme="minorEastAsia"/>
-          <w:lang w:val="tr-TR"/>
-        </w:rPr>
-        <w:tab/>
-        <w:t xml:space="preserve">MOSFET ON </w:t>
-      </w:r>
-      <w:proofErr w:type="spellStart"/>
-      <w:r>
-        <w:rPr>
-          <w:rFonts w:eastAsiaTheme="minorEastAsia"/>
-          <w:lang w:val="tr-TR"/>
-        </w:rPr>
-        <w:t>state</w:t>
-      </w:r>
-      <w:proofErr w:type="spellEnd"/>
-      <w:r>
-        <w:rPr>
-          <w:rFonts w:eastAsiaTheme="minorEastAsia"/>
-          <w:lang w:val="tr-TR"/>
-        </w:rPr>
-        <w:t xml:space="preserve"> </w:t>
-      </w:r>
-      <w:proofErr w:type="spellStart"/>
-      <w:r>
-        <w:rPr>
-          <w:rFonts w:eastAsiaTheme="minorEastAsia"/>
-          <w:lang w:val="tr-TR"/>
-        </w:rPr>
-        <w:t>voltage</w:t>
-      </w:r>
-      <w:proofErr w:type="spellEnd"/>
-      <w:r>
-        <w:rPr>
-          <w:rFonts w:eastAsiaTheme="minorEastAsia"/>
-          <w:lang w:val="tr-TR"/>
-        </w:rPr>
-        <w:t xml:space="preserve"> </w:t>
-      </w:r>
-      <w:proofErr w:type="spellStart"/>
-      <w:r>
-        <w:rPr>
-          <w:rFonts w:eastAsiaTheme="minorEastAsia"/>
-          <w:lang w:val="tr-TR"/>
-        </w:rPr>
-        <w:t>drop</w:t>
-      </w:r>
-      <w:proofErr w:type="spellEnd"/>
-      <w:r>
-        <w:rPr>
-          <w:rFonts w:eastAsiaTheme="minorEastAsia"/>
-          <w:lang w:val="tr-TR"/>
-        </w:rPr>
-        <w:t xml:space="preserve"> (V)</w:t>
-      </w:r>
-      <w:r>
-        <w:rPr>
-          <w:rFonts w:eastAsiaTheme="minorEastAsia"/>
-          <w:lang w:val="tr-TR"/>
-        </w:rPr>
-        <w:tab/>
-        <w:t>= 0.3 V</w:t>
-      </w:r>
-    </w:p>
-    <w:p>
-      <w:pPr>
-        <w:rPr>
-          <w:rFonts w:eastAsiaTheme="minorEastAsia"/>
-          <w:lang w:val="tr-TR"/>
-        </w:rPr>
-      </w:pPr>
-      <m:oMath>
-        <m:sSub>
-          <m:sSubPr>
-            <m:ctrlPr>
-              <w:rPr>
-                <w:rFonts w:ascii="Cambria Math" w:hAnsi="Cambria Math"/>
-                <w:i/>
+              <w:t>Voltage</w:t>
+            </w:r>
+            <w:proofErr w:type="spellEnd"/>
+            <w:r>
+              <w:rPr>
+                <w:rFonts w:eastAsiaTheme="minorEastAsia"/>
                 <w:lang w:val="tr-TR"/>
               </w:rPr>
-            </m:ctrlPr>
-          </m:sSubPr>
-          <m:e>
-            <m:r>
-              <w:rPr>
-                <w:rFonts w:ascii="Cambria Math" w:hAnsi="Cambria Math"/>
+              <w:t xml:space="preserve"> </w:t>
+            </w:r>
+          </w:p>
+        </w:tc>
+        <w:tc>
+          <w:tcPr>
+            <w:tcW w:w="3132" w:type="dxa"/>
+          </w:tcPr>
+          <w:p>
+            <w:pPr>
+              <w:rPr>
                 <w:lang w:val="tr-TR"/>
               </w:rPr>
-              <m:t>V</m:t>
-            </m:r>
-          </m:e>
-          <m:sub>
-            <m:r>
-              <w:rPr>
-                <w:rFonts w:ascii="Cambria Math" w:hAnsi="Cambria Math"/>
+            </w:pPr>
+            <w:r>
+              <w:rPr>
+                <w:rFonts w:eastAsiaTheme="minorEastAsia"/>
                 <w:lang w:val="tr-TR"/>
               </w:rPr>
-              <m:t>OUT</m:t>
-            </m:r>
-          </m:sub>
-        </m:sSub>
-      </m:oMath>
-      <w:r>
-        <w:rPr>
-          <w:rFonts w:eastAsiaTheme="minorEastAsia"/>
-          <w:lang w:val="tr-TR"/>
-        </w:rPr>
-        <w:t>:</w:t>
-      </w:r>
-      <w:r>
-        <w:rPr>
-          <w:rFonts w:eastAsiaTheme="minorEastAsia"/>
-          <w:lang w:val="tr-TR"/>
-        </w:rPr>
-        <w:tab/>
-        <w:t>Output Voltage (V)</w:t>
-      </w:r>
-      <w:r>
-        <w:rPr>
-          <w:rFonts w:eastAsiaTheme="minorEastAsia"/>
-          <w:lang w:val="tr-TR"/>
-        </w:rPr>
-        <w:tab/>
-        <w:t>=25 V</w:t>
-      </w:r>
-    </w:p>
-    <w:p>
-      <w:pPr>
-        <w:rPr>
-          <w:rFonts w:eastAsiaTheme="minorEastAsia"/>
-          <w:lang w:val="tr-TR"/>
-        </w:rPr>
-      </w:pPr>
-      <m:oMath>
-        <m:sSub>
-          <m:sSubPr>
-            <m:ctrlPr>
-              <w:rPr>
-                <w:rFonts w:ascii="Cambria Math" w:hAnsi="Cambria Math"/>
-                <w:i/>
+              <w:t>250 V</w:t>
+            </w:r>
+          </w:p>
+        </w:tc>
+      </w:tr>
+      <w:tr>
+        <w:tc>
+          <w:tcPr>
+            <w:tcW w:w="988" w:type="dxa"/>
+          </w:tcPr>
+          <w:p>
+            <w:pPr>
+              <w:rPr>
                 <w:lang w:val="tr-TR"/>
               </w:rPr>
-            </m:ctrlPr>
-          </m:sSubPr>
-          <m:e>
-            <m:r>
-              <w:rPr>
-                <w:rFonts w:ascii="Cambria Math" w:hAnsi="Cambria Math"/>
+            </w:pPr>
+            <m:oMath>
+              <m:sSub>
+                <m:sSubPr>
+                  <m:ctrlPr>
+                    <w:rPr>
+                      <w:rFonts w:ascii="Cambria Math" w:hAnsi="Cambria Math"/>
+                      <w:i/>
+                      <w:lang w:val="tr-TR"/>
+                    </w:rPr>
+                  </m:ctrlPr>
+                </m:sSubPr>
+                <m:e>
+                  <m:r>
+                    <w:rPr>
+                      <w:rFonts w:ascii="Cambria Math" w:hAnsi="Cambria Math"/>
+                      <w:lang w:val="tr-TR"/>
+                    </w:rPr>
+                    <m:t>V</m:t>
+                  </m:r>
+                </m:e>
+                <m:sub>
+                  <m:r>
+                    <w:rPr>
+                      <w:rFonts w:ascii="Cambria Math" w:hAnsi="Cambria Math"/>
+                      <w:lang w:val="tr-TR"/>
+                    </w:rPr>
+                    <m:t>SW</m:t>
+                  </m:r>
+                </m:sub>
+              </m:sSub>
+            </m:oMath>
+            <w:r>
+              <w:rPr>
+                <w:rFonts w:eastAsiaTheme="minorEastAsia"/>
                 <w:lang w:val="tr-TR"/>
               </w:rPr>
-              <m:t>V</m:t>
-            </m:r>
-          </m:e>
-          <m:sub>
-            <m:r>
-              <w:rPr>
-                <w:rFonts w:ascii="Cambria Math" w:hAnsi="Cambria Math"/>
+              <w:t>:</w:t>
+            </w:r>
+          </w:p>
+        </w:tc>
+        <w:tc>
+          <w:tcPr>
+            <w:tcW w:w="5276" w:type="dxa"/>
+          </w:tcPr>
+          <w:p>
+            <w:pPr>
+              <w:rPr>
                 <w:lang w:val="tr-TR"/>
               </w:rPr>
-              <m:t>D</m:t>
-            </m:r>
-          </m:sub>
-        </m:sSub>
-      </m:oMath>
-      <w:r>
-        <w:rPr>
-          <w:rFonts w:eastAsiaTheme="minorEastAsia"/>
-          <w:lang w:val="tr-TR"/>
-        </w:rPr>
-        <w:t>:</w:t>
-      </w:r>
-      <w:r>
-        <w:rPr>
-          <w:rFonts w:eastAsiaTheme="minorEastAsia"/>
-          <w:lang w:val="tr-TR"/>
-        </w:rPr>
-        <w:tab/>
-        <w:t>Diode forward voltage drop (V)</w:t>
-      </w:r>
-      <w:r>
-        <w:rPr>
-          <w:rFonts w:eastAsiaTheme="minorEastAsia"/>
-          <w:lang w:val="tr-TR"/>
-        </w:rPr>
-        <w:tab/>
-      </w:r>
-      <w:r>
-        <w:rPr>
-          <w:rFonts w:eastAsiaTheme="minorEastAsia"/>
-          <w:lang w:val="tr-TR"/>
-        </w:rPr>
-        <w:tab/>
-        <w:t>= 0.7 V</w:t>
-      </w:r>
-    </w:p>
-    <w:p>
-      <w:pPr>
-        <w:rPr>
-          <w:rFonts w:eastAsiaTheme="minorEastAsia"/>
-          <w:lang w:val="tr-TR"/>
-        </w:rPr>
-      </w:pPr>
-      <m:oMath>
-        <m:sSub>
-          <m:sSubPr>
-            <m:ctrlPr>
-              <w:rPr>
-                <w:rFonts w:ascii="Cambria Math" w:hAnsi="Cambria Math"/>
-                <w:i/>
+            </w:pPr>
+            <w:r>
+              <w:rPr>
+                <w:rFonts w:eastAsiaTheme="minorEastAsia"/>
                 <w:lang w:val="tr-TR"/>
               </w:rPr>
-            </m:ctrlPr>
-          </m:sSubPr>
-          <m:e>
-            <m:r>
-              <w:rPr>
-                <w:rFonts w:ascii="Cambria Math" w:hAnsi="Cambria Math"/>
+              <w:t xml:space="preserve">MOSFET ON </w:t>
+            </w:r>
+            <w:r>
+              <w:rPr>
+                <w:rFonts w:eastAsiaTheme="minorEastAsia"/>
+              </w:rPr>
+              <w:t>state voltage drop</w:t>
+            </w:r>
+            <w:r>
+              <w:rPr>
+                <w:rFonts w:eastAsiaTheme="minorEastAsia"/>
                 <w:lang w:val="tr-TR"/>
               </w:rPr>
-              <m:t>f</m:t>
-            </m:r>
-          </m:e>
-          <m:sub>
-            <m:r>
-              <w:rPr>
-                <w:rFonts w:ascii="Cambria Math" w:hAnsi="Cambria Math"/>
+              <w:t xml:space="preserve"> </w:t>
+            </w:r>
+          </w:p>
+        </w:tc>
+        <w:tc>
+          <w:tcPr>
+            <w:tcW w:w="3132" w:type="dxa"/>
+          </w:tcPr>
+          <w:p>
+            <w:pPr>
+              <w:rPr>
+                <w:rFonts w:eastAsiaTheme="minorEastAsia"/>
                 <w:lang w:val="tr-TR"/>
               </w:rPr>
-              <m:t>SW</m:t>
-            </m:r>
-          </m:sub>
-        </m:sSub>
-      </m:oMath>
-      <w:r>
-        <w:rPr>
-          <w:rFonts w:eastAsiaTheme="minorEastAsia"/>
-          <w:lang w:val="tr-TR"/>
-        </w:rPr>
-        <w:t>:</w:t>
-      </w:r>
-      <w:r>
-        <w:rPr>
-          <w:rFonts w:eastAsiaTheme="minorEastAsia"/>
-          <w:lang w:val="tr-TR"/>
-        </w:rPr>
-        <w:tab/>
-        <w:t>Switching frequency (Hz)</w:t>
-      </w:r>
-      <w:r>
-        <w:rPr>
-          <w:rFonts w:eastAsiaTheme="minorEastAsia"/>
-          <w:lang w:val="tr-TR"/>
-        </w:rPr>
-        <w:tab/>
-        <w:t>= 10kHz</w:t>
-      </w:r>
-    </w:p>
-    <w:p>
-      <w:pPr>
-        <w:rPr>
-          <w:rFonts w:eastAsiaTheme="minorEastAsia"/>
-          <w:lang w:val="tr-TR"/>
-        </w:rPr>
-      </w:pPr>
-      <m:oMath>
-        <m:r>
-          <w:rPr>
-            <w:rFonts w:ascii="Cambria Math" w:eastAsiaTheme="minorEastAsia" w:hAnsi="Cambria Math"/>
-            <w:lang w:val="tr-TR"/>
-          </w:rPr>
-          <m:t>r</m:t>
-        </m:r>
-      </m:oMath>
-      <w:r>
-        <w:rPr>
-          <w:rFonts w:eastAsiaTheme="minorEastAsia"/>
-          <w:lang w:val="tr-TR"/>
-        </w:rPr>
-        <w:t>:</w:t>
-      </w:r>
-      <w:r>
-        <w:rPr>
-          <w:rFonts w:eastAsiaTheme="minorEastAsia"/>
-          <w:lang w:val="tr-TR"/>
-        </w:rPr>
-        <w:tab/>
-        <w:t>Output current ripple ratio</w:t>
-      </w:r>
-      <w:r>
-        <w:rPr>
-          <w:rFonts w:eastAsiaTheme="minorEastAsia"/>
-          <w:lang w:val="tr-TR"/>
-        </w:rPr>
-        <w:tab/>
-        <w:t>= 0.2 A/A</w:t>
-      </w:r>
-    </w:p>
-    <w:p>
-      <w:pPr>
-        <w:rPr>
-          <w:rFonts w:eastAsiaTheme="minorEastAsia"/>
-          <w:lang w:val="tr-TR"/>
-        </w:rPr>
-      </w:pPr>
-      <m:oMath>
-        <m:sSub>
-          <m:sSubPr>
-            <m:ctrlPr>
-              <w:rPr>
-                <w:rFonts w:ascii="Cambria Math" w:hAnsi="Cambria Math"/>
-                <w:i/>
+            </w:pPr>
+            <w:r>
+              <w:rPr>
+                <w:rFonts w:eastAsiaTheme="minorEastAsia"/>
                 <w:lang w:val="tr-TR"/>
               </w:rPr>
-            </m:ctrlPr>
-          </m:sSubPr>
-          <m:e>
-            <m:r>
-              <w:rPr>
-                <w:rFonts w:ascii="Cambria Math" w:hAnsi="Cambria Math"/>
+              <w:t>0.3 V</w:t>
+            </w:r>
+          </w:p>
+        </w:tc>
+      </w:tr>
+      <w:tr>
+        <w:tc>
+          <w:tcPr>
+            <w:tcW w:w="988" w:type="dxa"/>
+          </w:tcPr>
+          <w:p>
+            <w:pPr>
+              <w:rPr>
                 <w:lang w:val="tr-TR"/>
               </w:rPr>
-              <m:t>I</m:t>
-            </m:r>
-          </m:e>
-          <m:sub>
-            <m:r>
-              <w:rPr>
-                <w:rFonts w:ascii="Cambria Math" w:hAnsi="Cambria Math"/>
+            </w:pPr>
+            <m:oMath>
+              <m:sSub>
+                <m:sSubPr>
+                  <m:ctrlPr>
+                    <w:rPr>
+                      <w:rFonts w:ascii="Cambria Math" w:hAnsi="Cambria Math"/>
+                      <w:i/>
+                      <w:lang w:val="tr-TR"/>
+                    </w:rPr>
+                  </m:ctrlPr>
+                </m:sSubPr>
+                <m:e>
+                  <m:r>
+                    <w:rPr>
+                      <w:rFonts w:ascii="Cambria Math" w:hAnsi="Cambria Math"/>
+                      <w:lang w:val="tr-TR"/>
+                    </w:rPr>
+                    <m:t>V</m:t>
+                  </m:r>
+                </m:e>
+                <m:sub>
+                  <m:r>
+                    <w:rPr>
+                      <w:rFonts w:ascii="Cambria Math" w:hAnsi="Cambria Math"/>
+                      <w:lang w:val="tr-TR"/>
+                    </w:rPr>
+                    <m:t>OUT</m:t>
+                  </m:r>
+                </m:sub>
+              </m:sSub>
+            </m:oMath>
+            <w:r>
+              <w:rPr>
+                <w:rFonts w:eastAsiaTheme="minorEastAsia"/>
                 <w:lang w:val="tr-TR"/>
               </w:rPr>
-              <m:t>OUT</m:t>
-            </m:r>
-          </m:sub>
-        </m:sSub>
-      </m:oMath>
-      <w:r>
-        <w:rPr>
-          <w:rFonts w:eastAsiaTheme="minorEastAsia"/>
-          <w:lang w:val="tr-TR"/>
-        </w:rPr>
-        <w:t>:</w:t>
-      </w:r>
-      <w:r>
-        <w:rPr>
-          <w:rFonts w:eastAsiaTheme="minorEastAsia"/>
-          <w:lang w:val="tr-TR"/>
-        </w:rPr>
-        <w:tab/>
-        <w:t>MOSFET ON state voltage drop</w:t>
-      </w:r>
-      <w:r>
-        <w:rPr>
-          <w:rFonts w:eastAsiaTheme="minorEastAsia"/>
-          <w:lang w:val="tr-TR"/>
-        </w:rPr>
-        <w:tab/>
-      </w:r>
-      <w:r>
-        <w:rPr>
-          <w:rFonts w:eastAsiaTheme="minorEastAsia"/>
-          <w:lang w:val="tr-TR"/>
-        </w:rPr>
-        <w:tab/>
-        <w:t>= 2 A</w:t>
-      </w:r>
-    </w:p>
+              <w:t>:</w:t>
+            </w:r>
+          </w:p>
+        </w:tc>
+        <w:tc>
+          <w:tcPr>
+            <w:tcW w:w="5276" w:type="dxa"/>
+          </w:tcPr>
+          <w:p>
+            <w:pPr>
+              <w:rPr>
+                <w:lang w:val="tr-TR"/>
+              </w:rPr>
+            </w:pPr>
+            <w:proofErr w:type="spellStart"/>
+            <w:r>
+              <w:rPr>
+                <w:rFonts w:eastAsiaTheme="minorEastAsia"/>
+                <w:lang w:val="tr-TR"/>
+              </w:rPr>
+              <w:t>Output</w:t>
+            </w:r>
+            <w:proofErr w:type="spellEnd"/>
+            <w:r>
+              <w:rPr>
+                <w:rFonts w:eastAsiaTheme="minorEastAsia"/>
+                <w:lang w:val="tr-TR"/>
+              </w:rPr>
+              <w:t xml:space="preserve"> </w:t>
+            </w:r>
+            <w:proofErr w:type="spellStart"/>
+            <w:r>
+              <w:rPr>
+                <w:rFonts w:eastAsiaTheme="minorEastAsia"/>
+                <w:lang w:val="tr-TR"/>
+              </w:rPr>
+              <w:t>Voltage</w:t>
+            </w:r>
+            <w:proofErr w:type="spellEnd"/>
+            <w:r>
+              <w:rPr>
+                <w:rFonts w:eastAsiaTheme="minorEastAsia"/>
+                <w:lang w:val="tr-TR"/>
+              </w:rPr>
+              <w:t xml:space="preserve"> </w:t>
+            </w:r>
+          </w:p>
+        </w:tc>
+        <w:tc>
+          <w:tcPr>
+            <w:tcW w:w="3132" w:type="dxa"/>
+          </w:tcPr>
+          <w:p>
+            <w:pPr>
+              <w:rPr>
+                <w:lang w:val="tr-TR"/>
+              </w:rPr>
+            </w:pPr>
+            <w:r>
+              <w:rPr>
+                <w:rFonts w:eastAsiaTheme="minorEastAsia"/>
+                <w:lang w:val="tr-TR"/>
+              </w:rPr>
+              <w:t>25 V</w:t>
+            </w:r>
+          </w:p>
+        </w:tc>
+      </w:tr>
+      <w:tr>
+        <w:tc>
+          <w:tcPr>
+            <w:tcW w:w="988" w:type="dxa"/>
+          </w:tcPr>
+          <w:p>
+            <w:pPr>
+              <w:rPr>
+                <w:lang w:val="tr-TR"/>
+              </w:rPr>
+            </w:pPr>
+            <m:oMath>
+              <m:sSub>
+                <m:sSubPr>
+                  <m:ctrlPr>
+                    <w:rPr>
+                      <w:rFonts w:ascii="Cambria Math" w:hAnsi="Cambria Math"/>
+                      <w:i/>
+                      <w:lang w:val="tr-TR"/>
+                    </w:rPr>
+                  </m:ctrlPr>
+                </m:sSubPr>
+                <m:e>
+                  <m:r>
+                    <w:rPr>
+                      <w:rFonts w:ascii="Cambria Math" w:hAnsi="Cambria Math"/>
+                      <w:lang w:val="tr-TR"/>
+                    </w:rPr>
+                    <m:t>V</m:t>
+                  </m:r>
+                </m:e>
+                <m:sub>
+                  <m:r>
+                    <w:rPr>
+                      <w:rFonts w:ascii="Cambria Math" w:hAnsi="Cambria Math"/>
+                      <w:lang w:val="tr-TR"/>
+                    </w:rPr>
+                    <m:t>D</m:t>
+                  </m:r>
+                </m:sub>
+              </m:sSub>
+            </m:oMath>
+            <w:r>
+              <w:rPr>
+                <w:rFonts w:eastAsiaTheme="minorEastAsia"/>
+                <w:lang w:val="tr-TR"/>
+              </w:rPr>
+              <w:t>:</w:t>
+            </w:r>
+          </w:p>
+        </w:tc>
+        <w:tc>
+          <w:tcPr>
+            <w:tcW w:w="5276" w:type="dxa"/>
+          </w:tcPr>
+          <w:p>
+            <w:pPr>
+              <w:rPr>
+                <w:lang w:val="tr-TR"/>
+              </w:rPr>
+            </w:pPr>
+            <w:proofErr w:type="spellStart"/>
+            <w:r>
+              <w:rPr>
+                <w:rFonts w:eastAsiaTheme="minorEastAsia"/>
+                <w:lang w:val="tr-TR"/>
+              </w:rPr>
+              <w:t>Diode</w:t>
+            </w:r>
+            <w:proofErr w:type="spellEnd"/>
+            <w:r>
+              <w:rPr>
+                <w:rFonts w:eastAsiaTheme="minorEastAsia"/>
+                <w:lang w:val="tr-TR"/>
+              </w:rPr>
+              <w:t xml:space="preserve"> </w:t>
+            </w:r>
+            <w:proofErr w:type="spellStart"/>
+            <w:r>
+              <w:rPr>
+                <w:rFonts w:eastAsiaTheme="minorEastAsia"/>
+                <w:lang w:val="tr-TR"/>
+              </w:rPr>
+              <w:t>forward</w:t>
+            </w:r>
+            <w:proofErr w:type="spellEnd"/>
+            <w:r>
+              <w:rPr>
+                <w:rFonts w:eastAsiaTheme="minorEastAsia"/>
+                <w:lang w:val="tr-TR"/>
+              </w:rPr>
+              <w:t xml:space="preserve"> </w:t>
+            </w:r>
+            <w:proofErr w:type="spellStart"/>
+            <w:r>
+              <w:rPr>
+                <w:rFonts w:eastAsiaTheme="minorEastAsia"/>
+                <w:lang w:val="tr-TR"/>
+              </w:rPr>
+              <w:t>voltage</w:t>
+            </w:r>
+            <w:proofErr w:type="spellEnd"/>
+            <w:r>
+              <w:rPr>
+                <w:rFonts w:eastAsiaTheme="minorEastAsia"/>
+                <w:lang w:val="tr-TR"/>
+              </w:rPr>
+              <w:t xml:space="preserve"> </w:t>
+            </w:r>
+            <w:proofErr w:type="spellStart"/>
+            <w:r>
+              <w:rPr>
+                <w:rFonts w:eastAsiaTheme="minorEastAsia"/>
+                <w:lang w:val="tr-TR"/>
+              </w:rPr>
+              <w:t>drop</w:t>
+            </w:r>
+            <w:proofErr w:type="spellEnd"/>
+            <w:r>
+              <w:rPr>
+                <w:rFonts w:eastAsiaTheme="minorEastAsia"/>
+                <w:lang w:val="tr-TR"/>
+              </w:rPr>
+              <w:t xml:space="preserve"> </w:t>
+            </w:r>
+          </w:p>
+        </w:tc>
+        <w:tc>
+          <w:tcPr>
+            <w:tcW w:w="3132" w:type="dxa"/>
+          </w:tcPr>
+          <w:p>
+            <w:pPr>
+              <w:rPr>
+                <w:lang w:val="tr-TR"/>
+              </w:rPr>
+            </w:pPr>
+            <w:r>
+              <w:rPr>
+                <w:rFonts w:eastAsiaTheme="minorEastAsia"/>
+                <w:lang w:val="tr-TR"/>
+              </w:rPr>
+              <w:t>0.7 V</w:t>
+            </w:r>
+          </w:p>
+        </w:tc>
+      </w:tr>
+      <w:tr>
+        <w:tc>
+          <w:tcPr>
+            <w:tcW w:w="988" w:type="dxa"/>
+          </w:tcPr>
+          <w:p>
+            <w:pPr>
+              <w:rPr>
+                <w:lang w:val="tr-TR"/>
+              </w:rPr>
+            </w:pPr>
+            <m:oMath>
+              <m:sSub>
+                <m:sSubPr>
+                  <m:ctrlPr>
+                    <w:rPr>
+                      <w:rFonts w:ascii="Cambria Math" w:hAnsi="Cambria Math"/>
+                      <w:i/>
+                      <w:lang w:val="tr-TR"/>
+                    </w:rPr>
+                  </m:ctrlPr>
+                </m:sSubPr>
+                <m:e>
+                  <m:r>
+                    <w:rPr>
+                      <w:rFonts w:ascii="Cambria Math" w:hAnsi="Cambria Math"/>
+                      <w:lang w:val="tr-TR"/>
+                    </w:rPr>
+                    <m:t>f</m:t>
+                  </m:r>
+                </m:e>
+                <m:sub>
+                  <m:r>
+                    <w:rPr>
+                      <w:rFonts w:ascii="Cambria Math" w:hAnsi="Cambria Math"/>
+                      <w:lang w:val="tr-TR"/>
+                    </w:rPr>
+                    <m:t>SW</m:t>
+                  </m:r>
+                </m:sub>
+              </m:sSub>
+            </m:oMath>
+            <w:r>
+              <w:rPr>
+                <w:rFonts w:eastAsiaTheme="minorEastAsia"/>
+                <w:lang w:val="tr-TR"/>
+              </w:rPr>
+              <w:t>:</w:t>
+            </w:r>
+          </w:p>
+        </w:tc>
+        <w:tc>
+          <w:tcPr>
+            <w:tcW w:w="5276" w:type="dxa"/>
+          </w:tcPr>
+          <w:p>
+            <w:pPr>
+              <w:rPr>
+                <w:lang w:val="tr-TR"/>
+              </w:rPr>
+            </w:pPr>
+            <w:proofErr w:type="spellStart"/>
+            <w:r>
+              <w:rPr>
+                <w:rFonts w:eastAsiaTheme="minorEastAsia"/>
+                <w:lang w:val="tr-TR"/>
+              </w:rPr>
+              <w:t>Switching</w:t>
+            </w:r>
+            <w:proofErr w:type="spellEnd"/>
+            <w:r>
+              <w:rPr>
+                <w:rFonts w:eastAsiaTheme="minorEastAsia"/>
+                <w:lang w:val="tr-TR"/>
+              </w:rPr>
+              <w:t xml:space="preserve"> </w:t>
+            </w:r>
+            <w:proofErr w:type="spellStart"/>
+            <w:r>
+              <w:rPr>
+                <w:rFonts w:eastAsiaTheme="minorEastAsia"/>
+                <w:lang w:val="tr-TR"/>
+              </w:rPr>
+              <w:t>frequency</w:t>
+            </w:r>
+            <w:proofErr w:type="spellEnd"/>
+            <w:r>
+              <w:rPr>
+                <w:rFonts w:eastAsiaTheme="minorEastAsia"/>
+                <w:lang w:val="tr-TR"/>
+              </w:rPr>
+              <w:t xml:space="preserve"> </w:t>
+            </w:r>
+          </w:p>
+        </w:tc>
+        <w:tc>
+          <w:tcPr>
+            <w:tcW w:w="3132" w:type="dxa"/>
+          </w:tcPr>
+          <w:p>
+            <w:pPr>
+              <w:rPr>
+                <w:lang w:val="tr-TR"/>
+              </w:rPr>
+            </w:pPr>
+            <w:r>
+              <w:rPr>
+                <w:rFonts w:eastAsiaTheme="minorEastAsia"/>
+                <w:lang w:val="tr-TR"/>
+              </w:rPr>
+              <w:t>10kHz</w:t>
+            </w:r>
+          </w:p>
+        </w:tc>
+      </w:tr>
+      <w:tr>
+        <w:tc>
+          <w:tcPr>
+            <w:tcW w:w="988" w:type="dxa"/>
+          </w:tcPr>
+          <w:p>
+            <w:pPr>
+              <w:rPr>
+                <w:lang w:val="tr-TR"/>
+              </w:rPr>
+            </w:pPr>
+            <m:oMath>
+              <m:r>
+                <w:rPr>
+                  <w:rFonts w:ascii="Cambria Math" w:eastAsiaTheme="minorEastAsia" w:hAnsi="Cambria Math"/>
+                  <w:lang w:val="tr-TR"/>
+                </w:rPr>
+                <m:t>r</m:t>
+              </m:r>
+            </m:oMath>
+            <w:r>
+              <w:rPr>
+                <w:rFonts w:eastAsiaTheme="minorEastAsia"/>
+                <w:lang w:val="tr-TR"/>
+              </w:rPr>
+              <w:t>:</w:t>
+            </w:r>
+          </w:p>
+        </w:tc>
+        <w:tc>
+          <w:tcPr>
+            <w:tcW w:w="5276" w:type="dxa"/>
+          </w:tcPr>
+          <w:p>
+            <w:pPr>
+              <w:rPr>
+                <w:lang w:val="tr-TR"/>
+              </w:rPr>
+            </w:pPr>
+            <w:proofErr w:type="spellStart"/>
+            <w:r>
+              <w:rPr>
+                <w:rFonts w:eastAsiaTheme="minorEastAsia"/>
+                <w:lang w:val="tr-TR"/>
+              </w:rPr>
+              <w:t>Output</w:t>
+            </w:r>
+            <w:proofErr w:type="spellEnd"/>
+            <w:r>
+              <w:rPr>
+                <w:rFonts w:eastAsiaTheme="minorEastAsia"/>
+                <w:lang w:val="tr-TR"/>
+              </w:rPr>
+              <w:t xml:space="preserve"> </w:t>
+            </w:r>
+            <w:proofErr w:type="spellStart"/>
+            <w:r>
+              <w:rPr>
+                <w:rFonts w:eastAsiaTheme="minorEastAsia"/>
+                <w:lang w:val="tr-TR"/>
+              </w:rPr>
+              <w:t>current</w:t>
+            </w:r>
+            <w:proofErr w:type="spellEnd"/>
+            <w:r>
+              <w:rPr>
+                <w:rFonts w:eastAsiaTheme="minorEastAsia"/>
+                <w:lang w:val="tr-TR"/>
+              </w:rPr>
+              <w:t xml:space="preserve"> </w:t>
+            </w:r>
+            <w:proofErr w:type="spellStart"/>
+            <w:r>
+              <w:rPr>
+                <w:rFonts w:eastAsiaTheme="minorEastAsia"/>
+                <w:lang w:val="tr-TR"/>
+              </w:rPr>
+              <w:t>ripple</w:t>
+            </w:r>
+            <w:proofErr w:type="spellEnd"/>
+            <w:r>
+              <w:rPr>
+                <w:rFonts w:eastAsiaTheme="minorEastAsia"/>
+                <w:lang w:val="tr-TR"/>
+              </w:rPr>
+              <w:t xml:space="preserve"> </w:t>
+            </w:r>
+            <w:proofErr w:type="spellStart"/>
+            <w:r>
+              <w:rPr>
+                <w:rFonts w:eastAsiaTheme="minorEastAsia"/>
+                <w:lang w:val="tr-TR"/>
+              </w:rPr>
+              <w:t>ratio</w:t>
+            </w:r>
+            <w:proofErr w:type="spellEnd"/>
+          </w:p>
+        </w:tc>
+        <w:tc>
+          <w:tcPr>
+            <w:tcW w:w="3132" w:type="dxa"/>
+          </w:tcPr>
+          <w:p>
+            <w:pPr>
+              <w:rPr>
+                <w:lang w:val="tr-TR"/>
+              </w:rPr>
+            </w:pPr>
+            <w:r>
+              <w:rPr>
+                <w:rFonts w:eastAsiaTheme="minorEastAsia"/>
+                <w:lang w:val="tr-TR"/>
+              </w:rPr>
+              <w:t>0.2 A/A</w:t>
+            </w:r>
+          </w:p>
+        </w:tc>
+      </w:tr>
+      <w:tr>
+        <w:tc>
+          <w:tcPr>
+            <w:tcW w:w="988" w:type="dxa"/>
+          </w:tcPr>
+          <w:p>
+            <w:pPr>
+              <w:rPr>
+                <w:lang w:val="tr-TR"/>
+              </w:rPr>
+            </w:pPr>
+            <m:oMath>
+              <m:sSub>
+                <m:sSubPr>
+                  <m:ctrlPr>
+                    <w:rPr>
+                      <w:rFonts w:ascii="Cambria Math" w:hAnsi="Cambria Math"/>
+                      <w:i/>
+                      <w:lang w:val="tr-TR"/>
+                    </w:rPr>
+                  </m:ctrlPr>
+                </m:sSubPr>
+                <m:e>
+                  <m:r>
+                    <w:rPr>
+                      <w:rFonts w:ascii="Cambria Math" w:hAnsi="Cambria Math"/>
+                      <w:lang w:val="tr-TR"/>
+                    </w:rPr>
+                    <m:t>I</m:t>
+                  </m:r>
+                </m:e>
+                <m:sub>
+                  <m:r>
+                    <w:rPr>
+                      <w:rFonts w:ascii="Cambria Math" w:hAnsi="Cambria Math"/>
+                      <w:lang w:val="tr-TR"/>
+                    </w:rPr>
+                    <m:t>OUT</m:t>
+                  </m:r>
+                </m:sub>
+              </m:sSub>
+            </m:oMath>
+            <w:r>
+              <w:rPr>
+                <w:rFonts w:eastAsiaTheme="minorEastAsia"/>
+                <w:lang w:val="tr-TR"/>
+              </w:rPr>
+              <w:t>:</w:t>
+            </w:r>
+          </w:p>
+        </w:tc>
+        <w:tc>
+          <w:tcPr>
+            <w:tcW w:w="5276" w:type="dxa"/>
+          </w:tcPr>
+          <w:p>
+            <w:pPr>
+              <w:rPr>
+                <w:lang w:val="tr-TR"/>
+              </w:rPr>
+            </w:pPr>
+            <w:r>
+              <w:rPr>
+                <w:rFonts w:eastAsiaTheme="minorEastAsia"/>
+                <w:lang w:val="tr-TR"/>
+              </w:rPr>
+              <w:t xml:space="preserve">MOSFET ON </w:t>
+            </w:r>
+            <w:proofErr w:type="spellStart"/>
+            <w:r>
+              <w:rPr>
+                <w:rFonts w:eastAsiaTheme="minorEastAsia"/>
+                <w:lang w:val="tr-TR"/>
+              </w:rPr>
+              <w:t>state</w:t>
+            </w:r>
+            <w:proofErr w:type="spellEnd"/>
+            <w:r>
+              <w:rPr>
+                <w:rFonts w:eastAsiaTheme="minorEastAsia"/>
+                <w:lang w:val="tr-TR"/>
+              </w:rPr>
+              <w:t xml:space="preserve"> </w:t>
+            </w:r>
+            <w:proofErr w:type="spellStart"/>
+            <w:r>
+              <w:rPr>
+                <w:rFonts w:eastAsiaTheme="minorEastAsia"/>
+                <w:lang w:val="tr-TR"/>
+              </w:rPr>
+              <w:t>voltage</w:t>
+            </w:r>
+            <w:proofErr w:type="spellEnd"/>
+            <w:r>
+              <w:rPr>
+                <w:rFonts w:eastAsiaTheme="minorEastAsia"/>
+                <w:lang w:val="tr-TR"/>
+              </w:rPr>
+              <w:t xml:space="preserve"> </w:t>
+            </w:r>
+            <w:proofErr w:type="spellStart"/>
+            <w:r>
+              <w:rPr>
+                <w:rFonts w:eastAsiaTheme="minorEastAsia"/>
+                <w:lang w:val="tr-TR"/>
+              </w:rPr>
+              <w:t>drop</w:t>
+            </w:r>
+            <w:proofErr w:type="spellEnd"/>
+          </w:p>
+        </w:tc>
+        <w:tc>
+          <w:tcPr>
+            <w:tcW w:w="3132" w:type="dxa"/>
+          </w:tcPr>
+          <w:p>
+            <w:pPr>
+              <w:rPr>
+                <w:lang w:val="tr-TR"/>
+              </w:rPr>
+            </w:pPr>
+            <w:r>
+              <w:rPr>
+                <w:rFonts w:eastAsiaTheme="minorEastAsia"/>
+                <w:lang w:val="tr-TR"/>
+              </w:rPr>
+              <w:t>2 A</w:t>
+            </w:r>
+          </w:p>
+        </w:tc>
+      </w:tr>
+    </w:tbl>
     <w:p>
       <w:pPr>
         <w:rPr>
@@ -4598,7 +5004,6 @@
               <w:rPr>
                 <w:color w:val="FF0000"/>
               </w:rPr>
-              <w:lastRenderedPageBreak/>
               <w:t>Low-side</w:t>
             </w:r>
           </w:p>
@@ -4749,6 +5154,7 @@
           <w:color w:val="FF0000"/>
           <w:lang w:val="en-US"/>
         </w:rPr>
+        <w:lastRenderedPageBreak/>
         <w:t xml:space="preserve">If switching loss of diode and </w:t>
       </w:r>
       <w:proofErr w:type="spellStart"/>
@@ -6661,7 +7067,7 @@
           <w:lang w:val="en-US"/>
         </w:rPr>
       </w:pPr>
-      <w:bookmarkStart w:id="12" w:name="_Toc59781235"/>
+      <w:bookmarkStart w:id="12" w:name="_Toc59827536"/>
       <w:r>
         <w:rPr>
           <w:sz w:val="24"/>
@@ -6918,7 +7324,7 @@
       <w:pPr>
         <w:pStyle w:val="Balk2"/>
       </w:pPr>
-      <w:bookmarkStart w:id="13" w:name="_Toc59781236"/>
+      <w:bookmarkStart w:id="13" w:name="_Toc59827537"/>
       <w:r>
         <w:lastRenderedPageBreak/>
         <w:t>Battery</w:t>
@@ -7313,7 +7719,7 @@
       <w:pPr>
         <w:pStyle w:val="Balk2"/>
       </w:pPr>
-      <w:bookmarkStart w:id="14" w:name="_Toc59781237"/>
+      <w:bookmarkStart w:id="14" w:name="_Toc59827538"/>
       <w:r>
         <w:t>Controller</w:t>
       </w:r>
@@ -7323,7 +7729,7 @@
       <w:pPr>
         <w:pStyle w:val="Balk2"/>
       </w:pPr>
-      <w:bookmarkStart w:id="15" w:name="_Toc59781238"/>
+      <w:bookmarkStart w:id="15" w:name="_Toc59827539"/>
       <w:r>
         <w:t>Completed Simulation</w:t>
       </w:r>
@@ -7336,7 +7742,7 @@
       <w:pPr>
         <w:pStyle w:val="Balk1"/>
       </w:pPr>
-      <w:bookmarkStart w:id="16" w:name="_Toc59781239"/>
+      <w:bookmarkStart w:id="16" w:name="_Toc59827540"/>
       <w:r>
         <w:t>PCB Design</w:t>
       </w:r>
@@ -7625,7 +8031,7 @@
       <w:pPr>
         <w:pStyle w:val="Balk1"/>
       </w:pPr>
-      <w:bookmarkStart w:id="17" w:name="_Toc59781240"/>
+      <w:bookmarkStart w:id="17" w:name="_Toc59827541"/>
       <w:r>
         <w:t>Component Selection</w:t>
       </w:r>
@@ -7639,7 +8045,7 @@
           <w:lang w:val="en-US"/>
         </w:rPr>
       </w:pPr>
-      <w:bookmarkStart w:id="18" w:name="_Toc59781241"/>
+      <w:bookmarkStart w:id="18" w:name="_Toc59827542"/>
       <w:r>
         <w:rPr>
           <w:lang w:val="en-US"/>
@@ -7687,21 +8093,7 @@
         <w:rPr>
           <w:lang w:val="en-US"/>
         </w:rPr>
-        <w:t xml:space="preserve">, 2A average values expected on top of the inductor, </w:t>
-      </w:r>
-      <w:proofErr w:type="gramStart"/>
-      <w:r>
-        <w:rPr>
-          <w:lang w:val="en-US"/>
-        </w:rPr>
-        <w:t>It</w:t>
-      </w:r>
-      <w:proofErr w:type="gramEnd"/>
-      <w:r>
-        <w:rPr>
-          <w:lang w:val="en-US"/>
-        </w:rPr>
-        <w:t xml:space="preserve"> was observed in … that the current value on the inductor can reach peak values of 2.15 A. Therefore, special attention has been given to the saturation </w:t>
+        <w:t xml:space="preserve">, 2A average values expected on top of the inductor, It was observed in … that the current value on the inductor can reach peak values of 2.15 A. Therefore, special attention has been given to the saturation </w:t>
       </w:r>
       <w:r>
         <w:rPr>
@@ -8660,7 +9052,6 @@
             <w:pPr>
               <w:jc w:val="center"/>
             </w:pPr>
-            <w:proofErr w:type="gramStart"/>
             <w:r>
               <w:t>R</w:t>
             </w:r>
@@ -8668,14 +9059,7 @@
               <w:rPr>
                 <w:vertAlign w:val="subscript"/>
               </w:rPr>
-              <w:t>DS(</w:t>
-            </w:r>
-            <w:proofErr w:type="gramEnd"/>
-            <w:r>
-              <w:rPr>
-                <w:vertAlign w:val="subscript"/>
-              </w:rPr>
-              <w:t>on)</w:t>
+              <w:t>DS(on)</w:t>
             </w:r>
             <w:r>
               <w:t xml:space="preserve"> (</w:t>
@@ -8972,19 +9356,7 @@
         <w:rPr>
           <w:lang w:val="en-US"/>
         </w:rPr>
-        <w:t xml:space="preserve">Toroidal shape Ferrite core values have been examined as a starting point for designing the inductor for the buck converter with the specified rated values. One of the main properties of the ferrite cores is that their high permeability values, which increase flux density. Although it is quite easy to reach high inductor values with less winding, they have not been seen as a reasonable option in high current applications </w:t>
-      </w:r>
-      <w:r>
-        <w:rPr>
-          <w:lang w:val="en-US"/>
-        </w:rPr>
-        <w:t>because</w:t>
-      </w:r>
-      <w:r>
-        <w:rPr>
-          <w:lang w:val="en-US"/>
-        </w:rPr>
-        <w:t xml:space="preserve"> of their low saturation flux density, which is generally around 0.5 T. According to the </w:t>
+        <w:t xml:space="preserve">Toroidal shape Ferrite core values have been examined as a starting point for designing the inductor for the buck converter with the specified rated values. One of the main properties of the ferrite cores is that their high permeability values, which increase flux density. Although it is quite easy to reach high inductor values with less winding, they have not been seen as a reasonable option in high current applications because of their low saturation flux density, which is generally around 0.5 T. According to the </w:t>
       </w:r>
       <w:r>
         <w:rPr>
@@ -9197,31 +9569,7 @@
         <w:rPr>
           <w:lang w:val="en-US"/>
         </w:rPr>
-        <w:t xml:space="preserve">Iron powder toroidal cores have much lower permeability and higher saturation flux density values comparing with the toroidal ferrite cores. When the variables seen in the equation (…) are evaluated, the permeability decreases can only be caused by the increase in the number of turns. </w:t>
-      </w:r>
-      <w:r>
-        <w:rPr>
-          <w:lang w:val="en-US"/>
-        </w:rPr>
-        <w:t>Even though</w:t>
-      </w:r>
-      <w:r>
-        <w:rPr>
-          <w:lang w:val="en-US"/>
-        </w:rPr>
-        <w:t xml:space="preserve"> keeping B value seems to be as desired due to the saturation effect, it makes that very difficult to reach the required level of inductance. Therefore, the problem with iron powder cores </w:t>
-      </w:r>
-      <w:r>
-        <w:rPr>
-          <w:lang w:val="en-US"/>
-        </w:rPr>
-        <w:t>is</w:t>
-      </w:r>
-      <w:r>
-        <w:rPr>
-          <w:lang w:val="en-US"/>
-        </w:rPr>
-        <w:t xml:space="preserve"> requiring high number of turns. </w:t>
+        <w:t xml:space="preserve">Iron powder toroidal cores have much lower permeability and higher saturation flux density values comparing with the toroidal ferrite cores. When the variables seen in the equation (…) are evaluated, the permeability decreases can only be caused by the increase in the number of turns. Even though keeping B value seems to be as desired due to the saturation effect, it makes that very difficult to reach the required level of inductance. Therefore, the problem with iron powder cores is requiring high number of turns. </w:t>
       </w:r>
     </w:p>
     <w:p>
@@ -9294,7 +9642,7 @@
       <w:pPr>
         <w:pStyle w:val="Balk1"/>
       </w:pPr>
-      <w:bookmarkStart w:id="19" w:name="_Toc59781242"/>
+      <w:bookmarkStart w:id="19" w:name="_Toc59827543"/>
       <w:r>
         <w:t>Conclusion</w:t>
       </w:r>

</xml_diff>